<commit_message>
Edited Use case descriptions
</commit_message>
<xml_diff>
--- a/ISAD/Use Case Diagram & Use Case Description/Use Case Description.docx
+++ b/ISAD/Use Case Diagram & Use Case Description/Use Case Description.docx
@@ -574,29 +574,7 @@
                 <w:cs/>
                 <w:lang w:bidi="th-TH"/>
               </w:rPr>
-              <w:t>การยืนยันตัวตนด้วยการ</w:t>
-            </w:r>
-            <w:proofErr w:type="spellStart"/>
-            <w:r>
-              <w:rPr>
-                <w:rFonts w:ascii="TH Sarabun New" w:hAnsi="TH Sarabun New" w:cs="TH Sarabun New"/>
-                <w:sz w:val="32"/>
-                <w:szCs w:val="32"/>
-                <w:cs/>
-                <w:lang w:bidi="th-TH"/>
-              </w:rPr>
-              <w:t>อัปโหลด</w:t>
-            </w:r>
-            <w:proofErr w:type="spellEnd"/>
-            <w:r>
-              <w:rPr>
-                <w:rFonts w:ascii="TH Sarabun New" w:hAnsi="TH Sarabun New" w:cs="TH Sarabun New"/>
-                <w:sz w:val="32"/>
-                <w:szCs w:val="32"/>
-                <w:cs/>
-                <w:lang w:bidi="th-TH"/>
-              </w:rPr>
-              <w:t>รูปถ่ายที่เห็นใบหน้าชัดเจนคู่กับบัตรประชาชน</w:t>
+              <w:t>การยืนยันตัวตนด้วยการอัปโหลดรูปถ่ายที่เห็นใบหน้าชัดเจนคู่กับบัตรประชาชน</w:t>
             </w:r>
             <w:r>
               <w:rPr>
@@ -1115,7 +1093,6 @@
                 <w:szCs w:val="32"/>
               </w:rPr>
             </w:pPr>
-            <w:proofErr w:type="spellStart"/>
             <w:r>
               <w:rPr>
                 <w:rFonts w:ascii="TH Sarabun New" w:hAnsi="TH Sarabun New" w:cs="TH Sarabun New"/>
@@ -1136,7 +1113,6 @@
               </w:rPr>
               <w:t>s</w:t>
             </w:r>
-            <w:proofErr w:type="spellEnd"/>
           </w:p>
         </w:tc>
         <w:tc>
@@ -1388,29 +1364,7 @@
                 <w:cs/>
                 <w:lang w:bidi="th-TH"/>
               </w:rPr>
-              <w:t>กรอกข้อมูลและ</w:t>
-            </w:r>
-            <w:proofErr w:type="spellStart"/>
-            <w:r>
-              <w:rPr>
-                <w:rFonts w:ascii="TH Sarabun New" w:hAnsi="TH Sarabun New" w:cs="TH Sarabun New" w:hint="cs"/>
-                <w:sz w:val="32"/>
-                <w:szCs w:val="32"/>
-                <w:cs/>
-                <w:lang w:bidi="th-TH"/>
-              </w:rPr>
-              <w:t>อัปโหลด</w:t>
-            </w:r>
-            <w:proofErr w:type="spellEnd"/>
-            <w:r>
-              <w:rPr>
-                <w:rFonts w:ascii="TH Sarabun New" w:hAnsi="TH Sarabun New" w:cs="TH Sarabun New" w:hint="cs"/>
-                <w:sz w:val="32"/>
-                <w:szCs w:val="32"/>
-                <w:cs/>
-                <w:lang w:bidi="th-TH"/>
-              </w:rPr>
-              <w:t>รูปถ่ายที่เห็นใบหน้าชัดเจนคู่กับบัตรประชาชน</w:t>
+              <w:t>กรอกข้อมูลและอัปโหลดรูปถ่ายที่เห็นใบหน้าชัดเจนคู่กับบัตรประชาชน</w:t>
             </w:r>
           </w:p>
           <w:p>
@@ -1539,20 +1493,8 @@
                 <w:cs/>
                 <w:lang w:bidi="th-TH"/>
               </w:rPr>
-              <w:t>และรูปภาพที่ถูก</w:t>
-            </w:r>
-            <w:proofErr w:type="spellStart"/>
-            <w:r>
-              <w:rPr>
-                <w:rFonts w:ascii="TH Sarabun New" w:hAnsi="TH Sarabun New" w:cs="TH Sarabun New" w:hint="cs"/>
-                <w:sz w:val="32"/>
-                <w:szCs w:val="32"/>
-                <w:cs/>
-                <w:lang w:bidi="th-TH"/>
-              </w:rPr>
-              <w:t>อัปโหลด</w:t>
-            </w:r>
-            <w:proofErr w:type="spellEnd"/>
+              <w:t>และรูปภาพที่ถูกอัปโหลด</w:t>
+            </w:r>
           </w:p>
           <w:p>
             <w:pPr>
@@ -1758,29 +1700,7 @@
                 <w:cs/>
                 <w:lang w:bidi="th-TH"/>
               </w:rPr>
-              <w:t>ไม่</w:t>
-            </w:r>
-            <w:proofErr w:type="spellStart"/>
-            <w:r>
-              <w:rPr>
-                <w:rFonts w:ascii="TH Sarabun New" w:hAnsi="TH Sarabun New" w:cs="TH Sarabun New"/>
-                <w:sz w:val="32"/>
-                <w:szCs w:val="32"/>
-                <w:cs/>
-                <w:lang w:bidi="th-TH"/>
-              </w:rPr>
-              <w:t>อัปโหลด</w:t>
-            </w:r>
-            <w:proofErr w:type="spellEnd"/>
-            <w:r>
-              <w:rPr>
-                <w:rFonts w:ascii="TH Sarabun New" w:hAnsi="TH Sarabun New" w:cs="TH Sarabun New"/>
-                <w:sz w:val="32"/>
-                <w:szCs w:val="32"/>
-                <w:cs/>
-                <w:lang w:bidi="th-TH"/>
-              </w:rPr>
-              <w:t>รูปถ่ายตามที่ระบุไว้ ระบบจะแจ้งว่ากรอกข้อมูลไม่ครบถ้วน</w:t>
+              <w:t>ไม่อัปโหลดรูปถ่ายตามที่ระบุไว้ ระบบจะแจ้งว่ากรอกข้อมูลไม่ครบถ้วน</w:t>
             </w:r>
           </w:p>
         </w:tc>
@@ -1892,32 +1812,22 @@
               <w:spacing w:line="276" w:lineRule="auto"/>
               <w:jc w:val="thaiDistribute"/>
               <w:rPr>
-                <w:rFonts w:ascii="TH Sarabun New" w:hAnsi="TH Sarabun New" w:cs="TH Sarabun New"/>
-                <w:sz w:val="32"/>
-                <w:szCs w:val="32"/>
-                <w:cs/>
-                <w:lang w:bidi="th-TH"/>
-              </w:rPr>
-            </w:pPr>
-            <w:r>
-              <w:rPr>
-                <w:rFonts w:ascii="TH Sarabun New" w:hAnsi="TH Sarabun New" w:cs="TH Sarabun New" w:hint="cs"/>
-                <w:sz w:val="32"/>
-                <w:szCs w:val="32"/>
-                <w:cs/>
-                <w:lang w:bidi="th-TH"/>
-              </w:rPr>
-              <w:t>ค้นหาสินค้า</w:t>
-            </w:r>
-            <w:r>
-              <w:rPr>
-                <w:rFonts w:ascii="TH Sarabun New" w:hAnsi="TH Sarabun New" w:cs="TH Sarabun New" w:hint="cs"/>
-                <w:sz w:val="32"/>
-                <w:szCs w:val="32"/>
-                <w:cs/>
-                <w:lang w:bidi="th-TH"/>
-              </w:rPr>
-              <w:t>และติดต่อผู้ขาย</w:t>
+                <w:rFonts w:ascii="TH Sarabun New" w:hAnsi="TH Sarabun New" w:cs="TH Sarabun New" w:hint="cs"/>
+                <w:sz w:val="32"/>
+                <w:szCs w:val="32"/>
+                <w:cs/>
+                <w:lang w:bidi="th-TH"/>
+              </w:rPr>
+            </w:pPr>
+            <w:r>
+              <w:rPr>
+                <w:rFonts w:ascii="TH Sarabun New" w:hAnsi="TH Sarabun New" w:cs="TH Sarabun New" w:hint="cs"/>
+                <w:sz w:val="32"/>
+                <w:szCs w:val="32"/>
+                <w:cs/>
+                <w:lang w:bidi="th-TH"/>
+              </w:rPr>
+              <w:t>ค้นหาโพสต์ที่ขายสินค้าที่ต้องการ</w:t>
             </w:r>
           </w:p>
         </w:tc>
@@ -2245,7 +2155,27 @@
                 <w:cs/>
                 <w:lang w:bidi="th-TH"/>
               </w:rPr>
-              <w:t>การค้นหาสินค้าที่ต้อ</w:t>
+              <w:t>การค้นหา</w:t>
+            </w:r>
+            <w:r>
+              <w:rPr>
+                <w:rFonts w:ascii="TH Sarabun New" w:hAnsi="TH Sarabun New" w:cs="TH Sarabun New" w:hint="cs"/>
+                <w:sz w:val="32"/>
+                <w:szCs w:val="32"/>
+                <w:cs/>
+                <w:lang w:bidi="th-TH"/>
+              </w:rPr>
+              <w:t>โพสต์ที่ขาย</w:t>
+            </w:r>
+            <w:r>
+              <w:rPr>
+                <w:rFonts w:ascii="TH Sarabun New" w:hAnsi="TH Sarabun New" w:cs="TH Sarabun New"/>
+                <w:sz w:val="32"/>
+                <w:szCs w:val="32"/>
+                <w:cs/>
+                <w:lang w:bidi="th-TH"/>
+              </w:rPr>
+              <w:t>สินค้าที่ต้อ</w:t>
             </w:r>
             <w:r>
               <w:rPr>
@@ -2295,19 +2225,7 @@
                 <w:cs/>
                 <w:lang w:bidi="th-TH"/>
               </w:rPr>
-              <w:t xml:space="preserve"> เช่น การค้นหาโพสต์ขายสิน</w:t>
-            </w:r>
-            <w:bookmarkStart w:id="0" w:name="_GoBack"/>
-            <w:bookmarkEnd w:id="0"/>
-            <w:r>
-              <w:rPr>
-                <w:rFonts w:ascii="TH Sarabun New" w:hAnsi="TH Sarabun New" w:cs="TH Sarabun New"/>
-                <w:sz w:val="32"/>
-                <w:szCs w:val="32"/>
-                <w:cs/>
-                <w:lang w:bidi="th-TH"/>
-              </w:rPr>
-              <w:t>ค้าที่มีสินค้าของ</w:t>
+              <w:t xml:space="preserve"> เช่น การค้นหาโพสต์ขายสินค้าที่มีสินค้าของ</w:t>
             </w:r>
             <w:r>
               <w:rPr>
@@ -2659,7 +2577,6 @@
                 <w:szCs w:val="32"/>
               </w:rPr>
             </w:pPr>
-            <w:proofErr w:type="spellStart"/>
             <w:r>
               <w:rPr>
                 <w:rFonts w:ascii="TH Sarabun New" w:hAnsi="TH Sarabun New" w:cs="TH Sarabun New"/>
@@ -2680,7 +2597,6 @@
               </w:rPr>
               <w:t>s</w:t>
             </w:r>
-            <w:proofErr w:type="spellEnd"/>
           </w:p>
         </w:tc>
         <w:tc>
@@ -3641,51 +3557,7 @@
                 <w:cs/>
                 <w:lang w:bidi="th-TH"/>
               </w:rPr>
-              <w:t xml:space="preserve"> และผู้ขายจะต้องทำการ</w:t>
-            </w:r>
-            <w:proofErr w:type="spellStart"/>
-            <w:r>
-              <w:rPr>
-                <w:rFonts w:ascii="TH Sarabun New" w:hAnsi="TH Sarabun New" w:cs="TH Sarabun New"/>
-                <w:sz w:val="32"/>
-                <w:szCs w:val="32"/>
-                <w:cs/>
-                <w:lang w:bidi="th-TH"/>
-              </w:rPr>
-              <w:t>แท็ก</w:t>
-            </w:r>
-            <w:proofErr w:type="spellEnd"/>
-            <w:r>
-              <w:rPr>
-                <w:rFonts w:ascii="TH Sarabun New" w:hAnsi="TH Sarabun New" w:cs="TH Sarabun New"/>
-                <w:sz w:val="32"/>
-                <w:szCs w:val="32"/>
-                <w:cs/>
-                <w:lang w:bidi="th-TH"/>
-              </w:rPr>
-              <w:t>ประเภทของสินค้า ใส่ข้อมูลราคาสินค้าแต่ละชิ้น และ</w:t>
-            </w:r>
-            <w:proofErr w:type="spellStart"/>
-            <w:r>
-              <w:rPr>
-                <w:rFonts w:ascii="TH Sarabun New" w:hAnsi="TH Sarabun New" w:cs="TH Sarabun New"/>
-                <w:sz w:val="32"/>
-                <w:szCs w:val="32"/>
-                <w:cs/>
-                <w:lang w:bidi="th-TH"/>
-              </w:rPr>
-              <w:t>แท็ก</w:t>
-            </w:r>
-            <w:proofErr w:type="spellEnd"/>
-            <w:r>
-              <w:rPr>
-                <w:rFonts w:ascii="TH Sarabun New" w:hAnsi="TH Sarabun New" w:cs="TH Sarabun New"/>
-                <w:sz w:val="32"/>
-                <w:szCs w:val="32"/>
-                <w:cs/>
-                <w:lang w:bidi="th-TH"/>
-              </w:rPr>
-              <w:t xml:space="preserve">สินค้าว่าเป็นสินค้าของสมาชิกวง </w:t>
+              <w:t xml:space="preserve"> และผู้ขายจะต้องทำการแท็กประเภทของสินค้า ใส่ข้อมูลราคาสินค้าแต่ละชิ้น และแท็กสินค้าว่าเป็นสินค้าของสมาชิกวง </w:t>
             </w:r>
             <w:r>
               <w:rPr>
@@ -4055,7 +3927,6 @@
                 <w:szCs w:val="32"/>
               </w:rPr>
             </w:pPr>
-            <w:proofErr w:type="spellStart"/>
             <w:r>
               <w:rPr>
                 <w:rFonts w:ascii="TH Sarabun New" w:hAnsi="TH Sarabun New" w:cs="TH Sarabun New"/>
@@ -4076,7 +3947,6 @@
               </w:rPr>
               <w:t>s</w:t>
             </w:r>
-            <w:proofErr w:type="spellEnd"/>
           </w:p>
         </w:tc>
         <w:tc>
@@ -4276,29 +4146,7 @@
                 <w:cs/>
                 <w:lang w:bidi="th-TH"/>
               </w:rPr>
-              <w:t>พร้อมกับ</w:t>
-            </w:r>
-            <w:proofErr w:type="spellStart"/>
-            <w:r>
-              <w:rPr>
-                <w:rFonts w:ascii="TH Sarabun New" w:hAnsi="TH Sarabun New" w:cs="TH Sarabun New" w:hint="cs"/>
-                <w:sz w:val="32"/>
-                <w:szCs w:val="32"/>
-                <w:cs/>
-                <w:lang w:bidi="th-TH"/>
-              </w:rPr>
-              <w:t>อัปโหลด</w:t>
-            </w:r>
-            <w:proofErr w:type="spellEnd"/>
-            <w:r>
-              <w:rPr>
-                <w:rFonts w:ascii="TH Sarabun New" w:hAnsi="TH Sarabun New" w:cs="TH Sarabun New" w:hint="cs"/>
-                <w:sz w:val="32"/>
-                <w:szCs w:val="32"/>
-                <w:cs/>
-                <w:lang w:bidi="th-TH"/>
-              </w:rPr>
-              <w:t xml:space="preserve">รูปตัวอย่างสินค้า </w:t>
+              <w:t xml:space="preserve">พร้อมกับอัปโหลดรูปตัวอย่างสินค้า </w:t>
             </w:r>
             <w:r>
               <w:rPr>
@@ -4310,7 +4158,6 @@
               </w:rPr>
               <w:t>และ</w:t>
             </w:r>
-            <w:proofErr w:type="spellStart"/>
             <w:r>
               <w:rPr>
                 <w:rFonts w:ascii="TH Sarabun New" w:hAnsi="TH Sarabun New" w:cs="TH Sarabun New" w:hint="cs"/>
@@ -4321,7 +4168,6 @@
               </w:rPr>
               <w:t>แท็ก</w:t>
             </w:r>
-            <w:proofErr w:type="spellEnd"/>
             <w:r>
               <w:rPr>
                 <w:rFonts w:ascii="TH Sarabun New" w:hAnsi="TH Sarabun New" w:cs="TH Sarabun New" w:hint="cs"/>
@@ -4477,29 +4323,7 @@
                 <w:cs/>
                 <w:lang w:bidi="th-TH"/>
               </w:rPr>
-              <w:t>เก็บข้อมูลรูปตัวอย่างสินค้า ข้อมูลราคาสินค้า และข้อมูล</w:t>
-            </w:r>
-            <w:proofErr w:type="spellStart"/>
-            <w:r>
-              <w:rPr>
-                <w:rFonts w:ascii="TH Sarabun New" w:hAnsi="TH Sarabun New" w:cs="TH Sarabun New"/>
-                <w:sz w:val="32"/>
-                <w:szCs w:val="32"/>
-                <w:cs/>
-                <w:lang w:bidi="th-TH"/>
-              </w:rPr>
-              <w:t>แท็ก</w:t>
-            </w:r>
-            <w:proofErr w:type="spellEnd"/>
-            <w:r>
-              <w:rPr>
-                <w:rFonts w:ascii="TH Sarabun New" w:hAnsi="TH Sarabun New" w:cs="TH Sarabun New"/>
-                <w:sz w:val="32"/>
-                <w:szCs w:val="32"/>
-                <w:cs/>
-                <w:lang w:bidi="th-TH"/>
-              </w:rPr>
-              <w:t>สินค้า ไปยังฐานข้อมูลของระบบ เพื่อแสดงเป็นโพสต์ขายสินค้าให้</w:t>
+              <w:t>เก็บข้อมูลรูปตัวอย่างสินค้า ข้อมูลราคาสินค้า และข้อมูลแท็กสินค้า ไปยังฐานข้อมูลของระบบ เพื่อแสดงเป็นโพสต์ขายสินค้าให้</w:t>
             </w:r>
           </w:p>
         </w:tc>
@@ -4571,29 +4395,7 @@
                 <w:cs/>
                 <w:lang w:bidi="th-TH"/>
               </w:rPr>
-              <w:t>หากผู้ขายไม่ได้กรอกข้อมูลราคาหรือ</w:t>
-            </w:r>
-            <w:proofErr w:type="spellStart"/>
-            <w:r>
-              <w:rPr>
-                <w:rFonts w:ascii="TH Sarabun New" w:hAnsi="TH Sarabun New" w:cs="TH Sarabun New"/>
-                <w:sz w:val="32"/>
-                <w:szCs w:val="32"/>
-                <w:cs/>
-                <w:lang w:bidi="th-TH"/>
-              </w:rPr>
-              <w:t>แท็ก</w:t>
-            </w:r>
-            <w:proofErr w:type="spellEnd"/>
-            <w:r>
-              <w:rPr>
-                <w:rFonts w:ascii="TH Sarabun New" w:hAnsi="TH Sarabun New" w:cs="TH Sarabun New"/>
-                <w:sz w:val="32"/>
-                <w:szCs w:val="32"/>
-                <w:cs/>
-                <w:lang w:bidi="th-TH"/>
-              </w:rPr>
-              <w:t>ประเภทสินค้า ระบบจะทำการแจ้งเตือน</w:t>
+              <w:t>หากผู้ขายไม่ได้กรอกข้อมูลราคาหรือแท็กประเภทสินค้า ระบบจะทำการแจ้งเตือน</w:t>
             </w:r>
             <w:r>
               <w:rPr>
@@ -5547,7 +5349,6 @@
                 <w:szCs w:val="32"/>
               </w:rPr>
             </w:pPr>
-            <w:proofErr w:type="spellStart"/>
             <w:r>
               <w:rPr>
                 <w:rFonts w:ascii="TH Sarabun New" w:hAnsi="TH Sarabun New" w:cs="TH Sarabun New"/>
@@ -5568,7 +5369,6 @@
               </w:rPr>
               <w:t>s</w:t>
             </w:r>
-            <w:proofErr w:type="spellEnd"/>
           </w:p>
         </w:tc>
         <w:tc>
@@ -6990,7 +6790,6 @@
                 <w:szCs w:val="32"/>
               </w:rPr>
             </w:pPr>
-            <w:proofErr w:type="spellStart"/>
             <w:r>
               <w:rPr>
                 <w:rFonts w:ascii="TH Sarabun New" w:hAnsi="TH Sarabun New" w:cs="TH Sarabun New"/>
@@ -7011,7 +6810,6 @@
               </w:rPr>
               <w:t>s</w:t>
             </w:r>
-            <w:proofErr w:type="spellEnd"/>
           </w:p>
         </w:tc>
         <w:tc>
@@ -8416,7 +8214,6 @@
                 <w:szCs w:val="32"/>
               </w:rPr>
             </w:pPr>
-            <w:proofErr w:type="spellStart"/>
             <w:r>
               <w:rPr>
                 <w:rFonts w:ascii="TH Sarabun New" w:hAnsi="TH Sarabun New" w:cs="TH Sarabun New"/>
@@ -8439,7 +8236,6 @@
               </w:rPr>
               <w:t>s</w:t>
             </w:r>
-            <w:proofErr w:type="spellEnd"/>
           </w:p>
         </w:tc>
         <w:tc>
@@ -9512,29 +9308,7 @@
                 <w:cs/>
                 <w:lang w:bidi="th-TH"/>
               </w:rPr>
-              <w:t>จะถูกนำไปใช้ในการ</w:t>
-            </w:r>
-            <w:proofErr w:type="spellStart"/>
-            <w:r>
-              <w:rPr>
-                <w:rFonts w:ascii="TH Sarabun New" w:hAnsi="TH Sarabun New" w:cs="TH Sarabun New" w:hint="cs"/>
-                <w:sz w:val="32"/>
-                <w:szCs w:val="32"/>
-                <w:cs/>
-                <w:lang w:bidi="th-TH"/>
-              </w:rPr>
-              <w:t>แท็ก</w:t>
-            </w:r>
-            <w:proofErr w:type="spellEnd"/>
-            <w:r>
-              <w:rPr>
-                <w:rFonts w:ascii="TH Sarabun New" w:hAnsi="TH Sarabun New" w:cs="TH Sarabun New" w:hint="cs"/>
-                <w:sz w:val="32"/>
-                <w:szCs w:val="32"/>
-                <w:cs/>
-                <w:lang w:bidi="th-TH"/>
-              </w:rPr>
-              <w:t>ในโพสต์ขายสินค้า</w:t>
+              <w:t>จะถูกนำไปใช้ในการแท็กในโพสต์ขายสินค้า</w:t>
             </w:r>
             <w:r>
               <w:rPr>
@@ -9800,7 +9574,6 @@
                 <w:szCs w:val="32"/>
               </w:rPr>
             </w:pPr>
-            <w:proofErr w:type="spellStart"/>
             <w:r>
               <w:rPr>
                 <w:rFonts w:ascii="TH Sarabun New" w:hAnsi="TH Sarabun New" w:cs="TH Sarabun New"/>
@@ -9811,7 +9584,6 @@
               </w:rPr>
               <w:t>Postconditions</w:t>
             </w:r>
-            <w:proofErr w:type="spellEnd"/>
           </w:p>
         </w:tc>
         <w:tc>
@@ -10835,7 +10607,6 @@
                 <w:szCs w:val="32"/>
               </w:rPr>
             </w:pPr>
-            <w:proofErr w:type="spellStart"/>
             <w:r>
               <w:rPr>
                 <w:rFonts w:ascii="TH Sarabun New" w:hAnsi="TH Sarabun New" w:cs="TH Sarabun New"/>
@@ -10846,7 +10617,6 @@
               </w:rPr>
               <w:t>Postconditions</w:t>
             </w:r>
-            <w:proofErr w:type="spellEnd"/>
           </w:p>
         </w:tc>
         <w:tc>
@@ -12166,7 +11936,6 @@
                 <w:szCs w:val="32"/>
               </w:rPr>
             </w:pPr>
-            <w:proofErr w:type="spellStart"/>
             <w:r>
               <w:rPr>
                 <w:rFonts w:ascii="TH Sarabun New" w:hAnsi="TH Sarabun New" w:cs="TH Sarabun New"/>
@@ -12177,7 +11946,6 @@
               </w:rPr>
               <w:t>Postconditions</w:t>
             </w:r>
-            <w:proofErr w:type="spellEnd"/>
           </w:p>
         </w:tc>
         <w:tc>
@@ -13638,7 +13406,6 @@
                 <w:szCs w:val="32"/>
               </w:rPr>
             </w:pPr>
-            <w:proofErr w:type="spellStart"/>
             <w:r>
               <w:rPr>
                 <w:rFonts w:ascii="TH Sarabun New" w:hAnsi="TH Sarabun New" w:cs="TH Sarabun New"/>
@@ -13649,7 +13416,6 @@
               </w:rPr>
               <w:t>Postconditions</w:t>
             </w:r>
-            <w:proofErr w:type="spellEnd"/>
           </w:p>
         </w:tc>
         <w:tc>
@@ -14236,7 +14002,17 @@
                 <w:cs/>
                 <w:lang w:bidi="th-TH"/>
               </w:rPr>
-              <w:t>เพิ่มลิสต์สินค้าที่ต้องการ</w:t>
+              <w:t>เพิ่มรายการ</w:t>
+            </w:r>
+            <w:r>
+              <w:rPr>
+                <w:rFonts w:ascii="TH Sarabun New" w:hAnsi="TH Sarabun New" w:cs="TH Sarabun New" w:hint="cs"/>
+                <w:sz w:val="32"/>
+                <w:szCs w:val="32"/>
+                <w:cs/>
+                <w:lang w:bidi="th-TH"/>
+              </w:rPr>
+              <w:t>สินค้าที่ต้องการ</w:t>
             </w:r>
           </w:p>
         </w:tc>
@@ -14361,7 +14137,17 @@
                 <w:cs/>
                 <w:lang w:bidi="th-TH"/>
               </w:rPr>
-              <w:t>ลิสต์สินค้าที่ต้องการ</w:t>
+              <w:t>รายการ</w:t>
+            </w:r>
+            <w:r>
+              <w:rPr>
+                <w:rFonts w:ascii="TH Sarabun New" w:hAnsi="TH Sarabun New" w:cs="TH Sarabun New" w:hint="cs"/>
+                <w:sz w:val="32"/>
+                <w:szCs w:val="32"/>
+                <w:cs/>
+                <w:lang w:bidi="th-TH"/>
+              </w:rPr>
+              <w:t>สินค้าที่ต้องการ</w:t>
             </w:r>
           </w:p>
         </w:tc>
@@ -14621,7 +14407,17 @@
                 <w:cs/>
                 <w:lang w:bidi="th-TH"/>
               </w:rPr>
-              <w:t>ลิสต์สินค้าที่ต้องกา</w:t>
+              <w:t>รายการ</w:t>
+            </w:r>
+            <w:r>
+              <w:rPr>
+                <w:rFonts w:ascii="TH Sarabun New" w:hAnsi="TH Sarabun New" w:cs="TH Sarabun New" w:hint="cs"/>
+                <w:sz w:val="32"/>
+                <w:szCs w:val="32"/>
+                <w:cs/>
+                <w:lang w:bidi="th-TH"/>
+              </w:rPr>
+              <w:t>สินค้าที่ต้องกา</w:t>
             </w:r>
             <w:r>
               <w:rPr>
@@ -14975,7 +14771,6 @@
                 <w:szCs w:val="32"/>
               </w:rPr>
             </w:pPr>
-            <w:proofErr w:type="spellStart"/>
             <w:r>
               <w:rPr>
                 <w:rFonts w:ascii="TH Sarabun New" w:hAnsi="TH Sarabun New" w:cs="TH Sarabun New"/>
@@ -14986,7 +14781,6 @@
               </w:rPr>
               <w:t>Postconditions</w:t>
             </w:r>
-            <w:proofErr w:type="spellEnd"/>
           </w:p>
         </w:tc>
         <w:tc>
@@ -15187,7 +14981,7 @@
               <w:spacing w:line="276" w:lineRule="auto"/>
               <w:jc w:val="thaiDistribute"/>
               <w:rPr>
-                <w:rFonts w:ascii="TH Sarabun New" w:hAnsi="TH Sarabun New" w:cs="TH Sarabun New"/>
+                <w:rFonts w:ascii="TH Sarabun New" w:hAnsi="TH Sarabun New" w:cs="TH Sarabun New" w:hint="cs"/>
                 <w:sz w:val="32"/>
                 <w:szCs w:val="32"/>
                 <w:cs/>
@@ -15211,21 +15005,18 @@
                 <w:cs/>
                 <w:lang w:bidi="th-TH"/>
               </w:rPr>
-              <w:t>เพิ่มโพสต์ขายไปยังลิสต์</w:t>
-            </w:r>
-          </w:p>
-          <w:p>
-            <w:pPr>
-              <w:spacing w:line="276" w:lineRule="auto"/>
-              <w:jc w:val="thaiDistribute"/>
-              <w:rPr>
-                <w:rFonts w:ascii="TH Sarabun New" w:hAnsi="TH Sarabun New" w:cs="TH Sarabun New"/>
-                <w:sz w:val="32"/>
-                <w:szCs w:val="32"/>
-                <w:cs/>
-                <w:lang w:bidi="th-TH"/>
-              </w:rPr>
-            </w:pPr>
+              <w:t>เพิ่มโพสต์ขายไปยังรายการ</w:t>
+            </w:r>
+            <w:r>
+              <w:rPr>
+                <w:rFonts w:ascii="TH Sarabun New" w:hAnsi="TH Sarabun New" w:cs="TH Sarabun New" w:hint="cs"/>
+                <w:sz w:val="32"/>
+                <w:szCs w:val="32"/>
+                <w:cs/>
+                <w:lang w:bidi="th-TH"/>
+              </w:rPr>
+              <w:t>สินค้าที่ต้องการ</w:t>
+            </w:r>
           </w:p>
         </w:tc>
         <w:tc>
@@ -15279,7 +15070,27 @@
                 <w:cs/>
                 <w:lang w:bidi="th-TH"/>
               </w:rPr>
-              <w:t>ก็บข้อมูลโพสต์ขายทั้งโพสต์ไปยังลิสต์สินค้าที่ต้องการ</w:t>
+              <w:t>ก็บข</w:t>
+            </w:r>
+            <w:r>
+              <w:rPr>
+                <w:rFonts w:ascii="TH Sarabun New" w:hAnsi="TH Sarabun New" w:cs="TH Sarabun New" w:hint="cs"/>
+                <w:sz w:val="32"/>
+                <w:szCs w:val="32"/>
+                <w:cs/>
+                <w:lang w:bidi="th-TH"/>
+              </w:rPr>
+              <w:t>้อมูลโพสต์ขายทั้งโพสต์ไปยังรายการ</w:t>
+            </w:r>
+            <w:r>
+              <w:rPr>
+                <w:rFonts w:ascii="TH Sarabun New" w:hAnsi="TH Sarabun New" w:cs="TH Sarabun New" w:hint="cs"/>
+                <w:sz w:val="32"/>
+                <w:szCs w:val="32"/>
+                <w:cs/>
+                <w:lang w:bidi="th-TH"/>
+              </w:rPr>
+              <w:t>สินค้าที่ต้องการ</w:t>
             </w:r>
             <w:r>
               <w:rPr>
@@ -15571,7 +15382,17 @@
                 <w:cs/>
                 <w:lang w:bidi="th-TH"/>
               </w:rPr>
-              <w:t>จัดการลิสต์สินค้าที่ต้องการ</w:t>
+              <w:t>จัดการรายการ</w:t>
+            </w:r>
+            <w:r>
+              <w:rPr>
+                <w:rFonts w:ascii="TH Sarabun New" w:hAnsi="TH Sarabun New" w:cs="TH Sarabun New" w:hint="cs"/>
+                <w:sz w:val="32"/>
+                <w:szCs w:val="32"/>
+                <w:cs/>
+                <w:lang w:bidi="th-TH"/>
+              </w:rPr>
+              <w:t>สินค้าที่ต้องการ</w:t>
             </w:r>
           </w:p>
         </w:tc>
@@ -15694,7 +15515,7 @@
                 <w:cs/>
                 <w:lang w:bidi="th-TH"/>
               </w:rPr>
-              <w:t>จัดการลิสต์</w:t>
+              <w:t>จัดการรายการ</w:t>
             </w:r>
             <w:r>
               <w:rPr>
@@ -15714,7 +15535,27 @@
                 <w:cs/>
                 <w:lang w:bidi="th-TH"/>
               </w:rPr>
-              <w:t>ลบหรือทำการติดต่อผู้ขาย</w:t>
+              <w:t>ลบ</w:t>
+            </w:r>
+            <w:r>
+              <w:rPr>
+                <w:rFonts w:ascii="TH Sarabun New" w:hAnsi="TH Sarabun New" w:cs="TH Sarabun New" w:hint="cs"/>
+                <w:sz w:val="32"/>
+                <w:szCs w:val="32"/>
+                <w:cs/>
+                <w:lang w:bidi="th-TH"/>
+              </w:rPr>
+              <w:t>โพสต์ออกจากรายการ</w:t>
+            </w:r>
+            <w:r>
+              <w:rPr>
+                <w:rFonts w:ascii="TH Sarabun New" w:hAnsi="TH Sarabun New" w:cs="TH Sarabun New" w:hint="cs"/>
+                <w:sz w:val="32"/>
+                <w:szCs w:val="32"/>
+                <w:cs/>
+                <w:lang w:bidi="th-TH"/>
+              </w:rPr>
+              <w:t>หรือทำการติดต่อผู้ขาย</w:t>
             </w:r>
           </w:p>
         </w:tc>
@@ -15816,7 +15657,17 @@
                 <w:cs/>
                 <w:lang w:bidi="th-TH"/>
               </w:rPr>
-              <w:t>โพสต์ในลิสต์สินค้าที่ต้องการ</w:t>
+              <w:t>โพสต์ในรายการ</w:t>
+            </w:r>
+            <w:r>
+              <w:rPr>
+                <w:rFonts w:ascii="TH Sarabun New" w:hAnsi="TH Sarabun New" w:cs="TH Sarabun New" w:hint="cs"/>
+                <w:sz w:val="32"/>
+                <w:szCs w:val="32"/>
+                <w:cs/>
+                <w:lang w:bidi="th-TH"/>
+              </w:rPr>
+              <w:t>สินค้าที่ต้องการ</w:t>
             </w:r>
           </w:p>
         </w:tc>
@@ -15916,7 +15767,17 @@
                 <w:cs/>
                 <w:lang w:bidi="th-TH"/>
               </w:rPr>
-              <w:t>ออกไปจากลิสต์สินค้าที่ต้องการ</w:t>
+              <w:t>ออกไปจากรายการ</w:t>
+            </w:r>
+            <w:r>
+              <w:rPr>
+                <w:rFonts w:ascii="TH Sarabun New" w:hAnsi="TH Sarabun New" w:cs="TH Sarabun New" w:hint="cs"/>
+                <w:sz w:val="32"/>
+                <w:szCs w:val="32"/>
+                <w:cs/>
+                <w:lang w:bidi="th-TH"/>
+              </w:rPr>
+              <w:t>สินค้าที่ต้องการ</w:t>
             </w:r>
           </w:p>
         </w:tc>
@@ -16231,7 +16092,6 @@
                 <w:szCs w:val="32"/>
               </w:rPr>
             </w:pPr>
-            <w:proofErr w:type="spellStart"/>
             <w:r>
               <w:rPr>
                 <w:rFonts w:ascii="TH Sarabun New" w:hAnsi="TH Sarabun New" w:cs="TH Sarabun New"/>
@@ -16242,7 +16102,6 @@
               </w:rPr>
               <w:t>Postconditions</w:t>
             </w:r>
-            <w:proofErr w:type="spellEnd"/>
           </w:p>
         </w:tc>
         <w:tc>
@@ -16445,7 +16304,27 @@
                 <w:cs/>
                 <w:lang w:bidi="th-TH"/>
               </w:rPr>
-              <w:t>ไปยังหน้าจัดการลิสต์สินค้าที่ต้องการ</w:t>
+              <w:t>ไปยังหน้าจัดการ</w:t>
+            </w:r>
+            <w:r>
+              <w:rPr>
+                <w:rFonts w:ascii="TH Sarabun New" w:hAnsi="TH Sarabun New" w:cs="TH Sarabun New" w:hint="cs"/>
+                <w:sz w:val="32"/>
+                <w:szCs w:val="32"/>
+                <w:cs/>
+                <w:lang w:bidi="th-TH"/>
+              </w:rPr>
+              <w:t>รายการ</w:t>
+            </w:r>
+            <w:r>
+              <w:rPr>
+                <w:rFonts w:ascii="TH Sarabun New" w:hAnsi="TH Sarabun New" w:cs="TH Sarabun New" w:hint="cs"/>
+                <w:sz w:val="32"/>
+                <w:szCs w:val="32"/>
+                <w:cs/>
+                <w:lang w:bidi="th-TH"/>
+              </w:rPr>
+              <w:t>สินค้าที่ต้องการ</w:t>
             </w:r>
           </w:p>
           <w:p>
@@ -16509,29 +16388,17 @@
                 <w:cs/>
                 <w:lang w:bidi="th-TH"/>
               </w:rPr>
-              <w:t>โพ</w:t>
-            </w:r>
-            <w:proofErr w:type="spellStart"/>
-            <w:r>
-              <w:rPr>
-                <w:rFonts w:ascii="TH Sarabun New" w:hAnsi="TH Sarabun New" w:cs="TH Sarabun New" w:hint="cs"/>
-                <w:sz w:val="32"/>
-                <w:szCs w:val="32"/>
-                <w:cs/>
-                <w:lang w:bidi="th-TH"/>
-              </w:rPr>
-              <w:t>สต์</w:t>
-            </w:r>
-            <w:proofErr w:type="spellEnd"/>
-            <w:r>
-              <w:rPr>
-                <w:rFonts w:ascii="TH Sarabun New" w:hAnsi="TH Sarabun New" w:cs="TH Sarabun New" w:hint="cs"/>
-                <w:sz w:val="32"/>
-                <w:szCs w:val="32"/>
-                <w:cs/>
-                <w:lang w:bidi="th-TH"/>
-              </w:rPr>
-              <w:t>ขายออกจากลิสต์</w:t>
+              <w:t>โพสต์ขายออกจาก</w:t>
+            </w:r>
+            <w:r>
+              <w:rPr>
+                <w:rFonts w:ascii="TH Sarabun New" w:hAnsi="TH Sarabun New" w:cs="TH Sarabun New" w:hint="cs"/>
+                <w:sz w:val="32"/>
+                <w:szCs w:val="32"/>
+                <w:cs/>
+                <w:lang w:bidi="th-TH"/>
+              </w:rPr>
+              <w:t>รายการ</w:t>
             </w:r>
           </w:p>
         </w:tc>
@@ -16585,29 +16452,27 @@
                 <w:cs/>
                 <w:lang w:bidi="th-TH"/>
               </w:rPr>
-              <w:t>ลบโพ</w:t>
-            </w:r>
-            <w:proofErr w:type="spellStart"/>
-            <w:r>
-              <w:rPr>
-                <w:rFonts w:ascii="TH Sarabun New" w:hAnsi="TH Sarabun New" w:cs="TH Sarabun New" w:hint="cs"/>
-                <w:sz w:val="32"/>
-                <w:szCs w:val="32"/>
-                <w:cs/>
-                <w:lang w:bidi="th-TH"/>
-              </w:rPr>
-              <w:t>สต์</w:t>
-            </w:r>
-            <w:proofErr w:type="spellEnd"/>
-            <w:r>
-              <w:rPr>
-                <w:rFonts w:ascii="TH Sarabun New" w:hAnsi="TH Sarabun New" w:cs="TH Sarabun New" w:hint="cs"/>
-                <w:sz w:val="32"/>
-                <w:szCs w:val="32"/>
-                <w:cs/>
-                <w:lang w:bidi="th-TH"/>
-              </w:rPr>
-              <w:t>ขายออกจากลิสต์สินค้าที่ต้องการ</w:t>
+              <w:t>ลบโพสต์ขายออกจาก</w:t>
+            </w:r>
+            <w:r>
+              <w:rPr>
+                <w:rFonts w:ascii="TH Sarabun New" w:hAnsi="TH Sarabun New" w:cs="TH Sarabun New" w:hint="cs"/>
+                <w:sz w:val="32"/>
+                <w:szCs w:val="32"/>
+                <w:cs/>
+                <w:lang w:bidi="th-TH"/>
+              </w:rPr>
+              <w:t>รายการ</w:t>
+            </w:r>
+            <w:r>
+              <w:rPr>
+                <w:rFonts w:ascii="TH Sarabun New" w:hAnsi="TH Sarabun New" w:cs="TH Sarabun New" w:hint="cs"/>
+                <w:sz w:val="32"/>
+                <w:szCs w:val="32"/>
+                <w:cs/>
+                <w:lang w:bidi="th-TH"/>
+              </w:rPr>
+              <w:t>สินค้าที่ต้องการ</w:t>
             </w:r>
             <w:r>
               <w:rPr>
@@ -16637,6 +16502,54 @@
                 <w:lang w:bidi="th-TH"/>
               </w:rPr>
               <w:t>ในกรณีที่ผู้ซื้อลบโพสต์ขาย</w:t>
+            </w:r>
+            <w:r>
+              <w:rPr>
+                <w:rFonts w:ascii="TH Sarabun New" w:hAnsi="TH Sarabun New" w:cs="TH Sarabun New"/>
+                <w:sz w:val="32"/>
+                <w:szCs w:val="32"/>
+                <w:lang w:bidi="th-TH"/>
+              </w:rPr>
+              <w:t>)</w:t>
+            </w:r>
+            <w:r>
+              <w:rPr>
+                <w:rFonts w:ascii="TH Sarabun New" w:hAnsi="TH Sarabun New" w:cs="TH Sarabun New" w:hint="cs"/>
+                <w:sz w:val="32"/>
+                <w:szCs w:val="32"/>
+                <w:cs/>
+                <w:lang w:bidi="th-TH"/>
+              </w:rPr>
+              <w:t>หรือเชื่อมต่อไปยังหน้าสำหรับติดต่อผู้ขาย</w:t>
+            </w:r>
+            <w:r>
+              <w:rPr>
+                <w:rFonts w:ascii="TH Sarabun New" w:hAnsi="TH Sarabun New" w:cs="TH Sarabun New" w:hint="cs"/>
+                <w:sz w:val="32"/>
+                <w:szCs w:val="32"/>
+                <w:cs/>
+                <w:lang w:bidi="th-TH"/>
+              </w:rPr>
+              <w:t xml:space="preserve"> </w:t>
+            </w:r>
+            <w:r>
+              <w:rPr>
+                <w:rFonts w:ascii="TH Sarabun New" w:hAnsi="TH Sarabun New" w:cs="TH Sarabun New"/>
+                <w:sz w:val="32"/>
+                <w:szCs w:val="32"/>
+                <w:lang w:bidi="th-TH"/>
+              </w:rPr>
+              <w:t>(</w:t>
+            </w:r>
+            <w:r>
+              <w:rPr>
+                <w:rFonts w:ascii="TH Sarabun New" w:hAnsi="TH Sarabun New" w:cs="TH Sarabun New" w:hint="cs"/>
+                <w:sz w:val="32"/>
+                <w:szCs w:val="32"/>
+                <w:cs/>
+                <w:lang w:bidi="th-TH"/>
+              </w:rPr>
+              <w:t>ในกรณีที่ติดต่อผู้ขาย</w:t>
             </w:r>
             <w:r>
               <w:rPr>
@@ -16826,24 +16739,14 @@
         <w:spacing w:line="276" w:lineRule="auto"/>
         <w:jc w:val="thaiDistribute"/>
         <w:rPr>
-          <w:rFonts w:ascii="TH Sarabun New" w:hAnsi="TH Sarabun New" w:cs="TH Sarabun New"/>
+          <w:rFonts w:ascii="TH Sarabun New" w:hAnsi="TH Sarabun New" w:cs="TH Sarabun New" w:hint="cs"/>
           <w:sz w:val="36"/>
           <w:szCs w:val="36"/>
           <w:lang w:bidi="th-TH"/>
         </w:rPr>
       </w:pPr>
-    </w:p>
-    <w:p>
-      <w:pPr>
-        <w:spacing w:line="276" w:lineRule="auto"/>
-        <w:jc w:val="thaiDistribute"/>
-        <w:rPr>
-          <w:rFonts w:ascii="TH Sarabun New" w:hAnsi="TH Sarabun New" w:cs="TH Sarabun New"/>
-          <w:sz w:val="36"/>
-          <w:szCs w:val="36"/>
-          <w:lang w:bidi="th-TH"/>
-        </w:rPr>
-      </w:pPr>
+      <w:bookmarkStart w:id="0" w:name="_GoBack"/>
+      <w:bookmarkEnd w:id="0"/>
     </w:p>
     <w:tbl>
       <w:tblPr>
@@ -17585,7 +17488,6 @@
                 <w:szCs w:val="32"/>
               </w:rPr>
             </w:pPr>
-            <w:proofErr w:type="spellStart"/>
             <w:r>
               <w:rPr>
                 <w:rFonts w:ascii="TH Sarabun New" w:hAnsi="TH Sarabun New" w:cs="TH Sarabun New"/>
@@ -17596,7 +17498,6 @@
               </w:rPr>
               <w:t>Postconditions</w:t>
             </w:r>
-            <w:proofErr w:type="spellEnd"/>
           </w:p>
         </w:tc>
         <w:tc>

</xml_diff>